<commit_message>
added more to storyboard lab; it just needs the link to prototype now
</commit_message>
<xml_diff>
--- a/CISC 3650 Project Files/CISC 3650 - Storyboards, Wireframes, and Prototypes.docx
+++ b/CISC 3650 Project Files/CISC 3650 - Storyboards, Wireframes, and Prototypes.docx
@@ -1,6 +1,6 @@
 
 <file path=word/document.xml><?xml version="1.0" encoding="utf-8"?>
-<w:document xmlns:wpc="http://schemas.microsoft.com/office/word/2010/wordprocessingCanvas" xmlns:mc="http://schemas.openxmlformats.org/markup-compatibility/2006" xmlns:o="urn:schemas-microsoft-com:office:office" xmlns:r="http://schemas.openxmlformats.org/officeDocument/2006/relationships" xmlns:m="http://schemas.openxmlformats.org/officeDocument/2006/math" xmlns:v="urn:schemas-microsoft-com:vml" xmlns:wp14="http://schemas.microsoft.com/office/word/2010/wordprocessingDrawing" xmlns:wp="http://schemas.openxmlformats.org/drawingml/2006/wordprocessingDrawing" xmlns:w10="urn:schemas-microsoft-com:office:word" xmlns:w="http://schemas.openxmlformats.org/wordprocessingml/2006/main" xmlns:w14="http://schemas.microsoft.com/office/word/2010/wordml" xmlns:w15="http://schemas.microsoft.com/office/word/2012/wordml" xmlns:wpg="http://schemas.microsoft.com/office/word/2010/wordprocessingGroup" xmlns:wpi="http://schemas.microsoft.com/office/word/2010/wordprocessingInk" xmlns:wne="http://schemas.microsoft.com/office/word/2006/wordml" xmlns:wps="http://schemas.microsoft.com/office/word/2010/wordprocessingShape" mc:Ignorable="w14 w15 wp14">
+<w:document xmlns:wpc="http://schemas.microsoft.com/office/word/2010/wordprocessingCanvas" xmlns:cx="http://schemas.microsoft.com/office/drawing/2014/chartex" xmlns:cx1="http://schemas.microsoft.com/office/drawing/2015/9/8/chartex" xmlns:cx2="http://schemas.microsoft.com/office/drawing/2015/10/21/chartex" xmlns:cx3="http://schemas.microsoft.com/office/drawing/2016/5/9/chartex" xmlns:cx4="http://schemas.microsoft.com/office/drawing/2016/5/10/chartex" xmlns:cx5="http://schemas.microsoft.com/office/drawing/2016/5/11/chartex" xmlns:cx6="http://schemas.microsoft.com/office/drawing/2016/5/12/chartex" xmlns:cx7="http://schemas.microsoft.com/office/drawing/2016/5/13/chartex" xmlns:cx8="http://schemas.microsoft.com/office/drawing/2016/5/14/chartex" xmlns:mc="http://schemas.openxmlformats.org/markup-compatibility/2006" xmlns:aink="http://schemas.microsoft.com/office/drawing/2016/ink" xmlns:am3d="http://schemas.microsoft.com/office/drawing/2017/model3d" xmlns:o="urn:schemas-microsoft-com:office:office" xmlns:oel="http://schemas.microsoft.com/office/2019/extlst" xmlns:r="http://schemas.openxmlformats.org/officeDocument/2006/relationships" xmlns:m="http://schemas.openxmlformats.org/officeDocument/2006/math" xmlns:v="urn:schemas-microsoft-com:vml" xmlns:wp14="http://schemas.microsoft.com/office/word/2010/wordprocessingDrawing" xmlns:wp="http://schemas.openxmlformats.org/drawingml/2006/wordprocessingDrawing" xmlns:w10="urn:schemas-microsoft-com:office:word" xmlns:w="http://schemas.openxmlformats.org/wordprocessingml/2006/main" xmlns:w14="http://schemas.microsoft.com/office/word/2010/wordml" xmlns:w15="http://schemas.microsoft.com/office/word/2012/wordml" xmlns:w16cex="http://schemas.microsoft.com/office/word/2018/wordml/cex" xmlns:w16cid="http://schemas.microsoft.com/office/word/2016/wordml/cid" xmlns:w16="http://schemas.microsoft.com/office/word/2018/wordml" xmlns:w16du="http://schemas.microsoft.com/office/word/2023/wordml/word16du" xmlns:w16sdtdh="http://schemas.microsoft.com/office/word/2020/wordml/sdtdatahash" xmlns:w16se="http://schemas.microsoft.com/office/word/2015/wordml/symex" xmlns:wpg="http://schemas.microsoft.com/office/word/2010/wordprocessingGroup" xmlns:wpi="http://schemas.microsoft.com/office/word/2010/wordprocessingInk" xmlns:wne="http://schemas.microsoft.com/office/word/2006/wordml" xmlns:wps="http://schemas.microsoft.com/office/word/2010/wordprocessingShape" mc:Ignorable="w14 w15 w16se w16cid w16 w16cex w16sdtdh w16du wp14">
   <w:body>
     <w:p>
       <w:pPr>
@@ -12,20 +12,34 @@
     </w:p>
     <w:p>
       <w:r>
-        <w:t>1) Synopsis: The website is intended for Brooklyn College students to discover or narrow down restaurant options based on some user defined criteria. These criteria include sorting by pricing, the location’s distance from campus, and food options based on dietary considerations and restrictions. This is an important project as most students are around or on campus during common afternoon hours, and it is likely that they will be interested in food options nearby that match their preferences.</w:t>
+        <w:t xml:space="preserve">1) Synopsis: The website is intended for Brooklyn College students to discover or narrow down restaurant options based on some </w:t>
+      </w:r>
+      <w:r>
+        <w:t>user-defined</w:t>
+      </w:r>
+      <w:r>
+        <w:t xml:space="preserve"> criteria. These criteria include sorting by pricing, the location’s distance from campus, and food options based on dietary considerations and restrictions. This is an important project as most students are around or on campus during common afternoon hours, and </w:t>
+      </w:r>
+      <w:r>
+        <w:t>they will likely</w:t>
+      </w:r>
+      <w:r>
+        <w:t xml:space="preserve"> be interested in food options nearby that match their preferences.</w:t>
       </w:r>
     </w:p>
+    <w:p/>
     <w:p>
-      <w:bookmarkStart w:id="0" w:name="_GoBack"/>
-      <w:bookmarkEnd w:id="0"/>
-    </w:p>
-    <w:p>
+      <w:pPr>
+        <w:rPr>
+          <w:noProof/>
+        </w:rPr>
+      </w:pPr>
       <w:r>
         <w:rPr>
           <w:noProof/>
         </w:rPr>
         <w:drawing>
-          <wp:inline distT="0" distB="0" distL="0" distR="0">
+          <wp:inline distT="0" distB="0" distL="0" distR="0" wp14:anchorId="0D96F57B" wp14:editId="73542DB9">
             <wp:extent cx="5934075" cy="4676775"/>
             <wp:effectExtent l="0" t="0" r="9525" b="9525"/>
             <wp:docPr id="2" name="Picture 2"/>
@@ -83,6 +97,30 @@
         </w:drawing>
       </w:r>
     </w:p>
+    <w:p>
+      <w:pPr>
+        <w:rPr>
+          <w:noProof/>
+        </w:rPr>
+      </w:pPr>
+    </w:p>
+    <w:p>
+      <w:r>
+        <w:t xml:space="preserve">3) </w:t>
+      </w:r>
+      <w:r>
+        <w:t xml:space="preserve">We believed that going for a simplistic design to encompass both “tech-newbies” and experienced tech users would be the best course of action and incorporated that idea into our website. Our website </w:t>
+      </w:r>
+      <w:r>
+        <w:t>has</w:t>
+      </w:r>
+      <w:r>
+        <w:t xml:space="preserve"> a simple </w:t>
+      </w:r>
+      <w:r>
+        <w:t>but efficient design that allows the user to accomplish their goal of finding the restaurant that best fits their criteria while also being usable to all.</w:t>
+      </w:r>
+    </w:p>
     <w:sectPr>
       <w:pgSz w:w="12240" w:h="15840"/>
       <w:pgMar w:top="1440" w:right="1440" w:bottom="1440" w:left="1440" w:header="720" w:footer="720" w:gutter="0"/>
@@ -94,7 +132,7 @@
 </file>
 
 <file path=word/endnotes.xml><?xml version="1.0" encoding="utf-8"?>
-<w:endnotes xmlns:wpc="http://schemas.microsoft.com/office/word/2010/wordprocessingCanvas" xmlns:mc="http://schemas.openxmlformats.org/markup-compatibility/2006" xmlns:o="urn:schemas-microsoft-com:office:office" xmlns:r="http://schemas.openxmlformats.org/officeDocument/2006/relationships" xmlns:m="http://schemas.openxmlformats.org/officeDocument/2006/math" xmlns:v="urn:schemas-microsoft-com:vml" xmlns:wp14="http://schemas.microsoft.com/office/word/2010/wordprocessingDrawing" xmlns:wp="http://schemas.openxmlformats.org/drawingml/2006/wordprocessingDrawing" xmlns:w10="urn:schemas-microsoft-com:office:word" xmlns:w="http://schemas.openxmlformats.org/wordprocessingml/2006/main" xmlns:w14="http://schemas.microsoft.com/office/word/2010/wordml" xmlns:w15="http://schemas.microsoft.com/office/word/2012/wordml" xmlns:wpg="http://schemas.microsoft.com/office/word/2010/wordprocessingGroup" xmlns:wpi="http://schemas.microsoft.com/office/word/2010/wordprocessingInk" xmlns:wne="http://schemas.microsoft.com/office/word/2006/wordml" xmlns:wps="http://schemas.microsoft.com/office/word/2010/wordprocessingShape" mc:Ignorable="w14 w15 wp14">
+<w:endnotes xmlns:wpc="http://schemas.microsoft.com/office/word/2010/wordprocessingCanvas" xmlns:cx="http://schemas.microsoft.com/office/drawing/2014/chartex" xmlns:cx1="http://schemas.microsoft.com/office/drawing/2015/9/8/chartex" xmlns:cx2="http://schemas.microsoft.com/office/drawing/2015/10/21/chartex" xmlns:cx3="http://schemas.microsoft.com/office/drawing/2016/5/9/chartex" xmlns:cx4="http://schemas.microsoft.com/office/drawing/2016/5/10/chartex" xmlns:cx5="http://schemas.microsoft.com/office/drawing/2016/5/11/chartex" xmlns:cx6="http://schemas.microsoft.com/office/drawing/2016/5/12/chartex" xmlns:cx7="http://schemas.microsoft.com/office/drawing/2016/5/13/chartex" xmlns:cx8="http://schemas.microsoft.com/office/drawing/2016/5/14/chartex" xmlns:mc="http://schemas.openxmlformats.org/markup-compatibility/2006" xmlns:aink="http://schemas.microsoft.com/office/drawing/2016/ink" xmlns:am3d="http://schemas.microsoft.com/office/drawing/2017/model3d" xmlns:o="urn:schemas-microsoft-com:office:office" xmlns:oel="http://schemas.microsoft.com/office/2019/extlst" xmlns:r="http://schemas.openxmlformats.org/officeDocument/2006/relationships" xmlns:m="http://schemas.openxmlformats.org/officeDocument/2006/math" xmlns:v="urn:schemas-microsoft-com:vml" xmlns:wp14="http://schemas.microsoft.com/office/word/2010/wordprocessingDrawing" xmlns:wp="http://schemas.openxmlformats.org/drawingml/2006/wordprocessingDrawing" xmlns:w10="urn:schemas-microsoft-com:office:word" xmlns:w="http://schemas.openxmlformats.org/wordprocessingml/2006/main" xmlns:w14="http://schemas.microsoft.com/office/word/2010/wordml" xmlns:w15="http://schemas.microsoft.com/office/word/2012/wordml" xmlns:w16cex="http://schemas.microsoft.com/office/word/2018/wordml/cex" xmlns:w16cid="http://schemas.microsoft.com/office/word/2016/wordml/cid" xmlns:w16="http://schemas.microsoft.com/office/word/2018/wordml" xmlns:w16du="http://schemas.microsoft.com/office/word/2023/wordml/word16du" xmlns:w16sdtdh="http://schemas.microsoft.com/office/word/2020/wordml/sdtdatahash" xmlns:w16se="http://schemas.microsoft.com/office/word/2015/wordml/symex" xmlns:wpg="http://schemas.microsoft.com/office/word/2010/wordprocessingGroup" xmlns:wpi="http://schemas.microsoft.com/office/word/2010/wordprocessingInk" xmlns:wne="http://schemas.microsoft.com/office/word/2006/wordml" xmlns:wps="http://schemas.microsoft.com/office/word/2010/wordprocessingShape" mc:Ignorable="w14 w15 w16se w16cid w16 w16cex w16sdtdh w16du wp14">
   <w:endnote w:type="separator" w:id="-1">
     <w:p>
       <w:pPr>
@@ -119,7 +157,7 @@
 </file>
 
 <file path=word/footnotes.xml><?xml version="1.0" encoding="utf-8"?>
-<w:footnotes xmlns:wpc="http://schemas.microsoft.com/office/word/2010/wordprocessingCanvas" xmlns:mc="http://schemas.openxmlformats.org/markup-compatibility/2006" xmlns:o="urn:schemas-microsoft-com:office:office" xmlns:r="http://schemas.openxmlformats.org/officeDocument/2006/relationships" xmlns:m="http://schemas.openxmlformats.org/officeDocument/2006/math" xmlns:v="urn:schemas-microsoft-com:vml" xmlns:wp14="http://schemas.microsoft.com/office/word/2010/wordprocessingDrawing" xmlns:wp="http://schemas.openxmlformats.org/drawingml/2006/wordprocessingDrawing" xmlns:w10="urn:schemas-microsoft-com:office:word" xmlns:w="http://schemas.openxmlformats.org/wordprocessingml/2006/main" xmlns:w14="http://schemas.microsoft.com/office/word/2010/wordml" xmlns:w15="http://schemas.microsoft.com/office/word/2012/wordml" xmlns:wpg="http://schemas.microsoft.com/office/word/2010/wordprocessingGroup" xmlns:wpi="http://schemas.microsoft.com/office/word/2010/wordprocessingInk" xmlns:wne="http://schemas.microsoft.com/office/word/2006/wordml" xmlns:wps="http://schemas.microsoft.com/office/word/2010/wordprocessingShape" mc:Ignorable="w14 w15 wp14">
+<w:footnotes xmlns:wpc="http://schemas.microsoft.com/office/word/2010/wordprocessingCanvas" xmlns:cx="http://schemas.microsoft.com/office/drawing/2014/chartex" xmlns:cx1="http://schemas.microsoft.com/office/drawing/2015/9/8/chartex" xmlns:cx2="http://schemas.microsoft.com/office/drawing/2015/10/21/chartex" xmlns:cx3="http://schemas.microsoft.com/office/drawing/2016/5/9/chartex" xmlns:cx4="http://schemas.microsoft.com/office/drawing/2016/5/10/chartex" xmlns:cx5="http://schemas.microsoft.com/office/drawing/2016/5/11/chartex" xmlns:cx6="http://schemas.microsoft.com/office/drawing/2016/5/12/chartex" xmlns:cx7="http://schemas.microsoft.com/office/drawing/2016/5/13/chartex" xmlns:cx8="http://schemas.microsoft.com/office/drawing/2016/5/14/chartex" xmlns:mc="http://schemas.openxmlformats.org/markup-compatibility/2006" xmlns:aink="http://schemas.microsoft.com/office/drawing/2016/ink" xmlns:am3d="http://schemas.microsoft.com/office/drawing/2017/model3d" xmlns:o="urn:schemas-microsoft-com:office:office" xmlns:oel="http://schemas.microsoft.com/office/2019/extlst" xmlns:r="http://schemas.openxmlformats.org/officeDocument/2006/relationships" xmlns:m="http://schemas.openxmlformats.org/officeDocument/2006/math" xmlns:v="urn:schemas-microsoft-com:vml" xmlns:wp14="http://schemas.microsoft.com/office/word/2010/wordprocessingDrawing" xmlns:wp="http://schemas.openxmlformats.org/drawingml/2006/wordprocessingDrawing" xmlns:w10="urn:schemas-microsoft-com:office:word" xmlns:w="http://schemas.openxmlformats.org/wordprocessingml/2006/main" xmlns:w14="http://schemas.microsoft.com/office/word/2010/wordml" xmlns:w15="http://schemas.microsoft.com/office/word/2012/wordml" xmlns:w16cex="http://schemas.microsoft.com/office/word/2018/wordml/cex" xmlns:w16cid="http://schemas.microsoft.com/office/word/2016/wordml/cid" xmlns:w16="http://schemas.microsoft.com/office/word/2018/wordml" xmlns:w16du="http://schemas.microsoft.com/office/word/2023/wordml/word16du" xmlns:w16sdtdh="http://schemas.microsoft.com/office/word/2020/wordml/sdtdatahash" xmlns:w16se="http://schemas.microsoft.com/office/word/2015/wordml/symex" xmlns:wpg="http://schemas.microsoft.com/office/word/2010/wordprocessingGroup" xmlns:wpi="http://schemas.microsoft.com/office/word/2010/wordprocessingInk" xmlns:wne="http://schemas.microsoft.com/office/word/2006/wordml" xmlns:wps="http://schemas.microsoft.com/office/word/2010/wordprocessingShape" mc:Ignorable="w14 w15 w16se w16cid w16 w16cex w16sdtdh w16du wp14">
   <w:footnote w:type="separator" w:id="-1">
     <w:p>
       <w:pPr>
@@ -144,7 +182,7 @@
 </file>
 
 <file path=word/styles.xml><?xml version="1.0" encoding="utf-8"?>
-<w:styles xmlns:mc="http://schemas.openxmlformats.org/markup-compatibility/2006" xmlns:r="http://schemas.openxmlformats.org/officeDocument/2006/relationships" xmlns:w="http://schemas.openxmlformats.org/wordprocessingml/2006/main" xmlns:w14="http://schemas.microsoft.com/office/word/2010/wordml" xmlns:w15="http://schemas.microsoft.com/office/word/2012/wordml" mc:Ignorable="w14 w15">
+<w:styles xmlns:mc="http://schemas.openxmlformats.org/markup-compatibility/2006" xmlns:r="http://schemas.openxmlformats.org/officeDocument/2006/relationships" xmlns:w="http://schemas.openxmlformats.org/wordprocessingml/2006/main" xmlns:w14="http://schemas.microsoft.com/office/word/2010/wordml" xmlns:w15="http://schemas.microsoft.com/office/word/2012/wordml" xmlns:w16cex="http://schemas.microsoft.com/office/word/2018/wordml/cex" xmlns:w16cid="http://schemas.microsoft.com/office/word/2016/wordml/cid" xmlns:w16="http://schemas.microsoft.com/office/word/2018/wordml" xmlns:w16du="http://schemas.microsoft.com/office/word/2023/wordml/word16du" xmlns:w16sdtdh="http://schemas.microsoft.com/office/word/2020/wordml/sdtdatahash" xmlns:w16se="http://schemas.microsoft.com/office/word/2015/wordml/symex" mc:Ignorable="w14 w15 w16se w16cid w16 w16cex w16sdtdh w16du">
   <w:docDefaults>
     <w:rPrDefault>
       <w:rPr>
@@ -160,7 +198,7 @@
       </w:pPr>
     </w:pPrDefault>
   </w:docDefaults>
-  <w:latentStyles w:defLockedState="0" w:defUIPriority="99" w:defSemiHidden="0" w:defUnhideWhenUsed="0" w:defQFormat="0" w:count="371">
+  <w:latentStyles w:defLockedState="0" w:defUIPriority="99" w:defSemiHidden="0" w:defUnhideWhenUsed="0" w:defQFormat="0" w:count="376">
     <w:lsdException w:name="Normal" w:uiPriority="0" w:qFormat="1"/>
     <w:lsdException w:name="heading 1" w:uiPriority="9" w:qFormat="1"/>
     <w:lsdException w:name="heading 2" w:semiHidden="1" w:uiPriority="9" w:unhideWhenUsed="1" w:qFormat="1"/>
@@ -532,6 +570,11 @@
     <w:lsdException w:name="List Table 5 Dark Accent 6" w:uiPriority="50"/>
     <w:lsdException w:name="List Table 6 Colorful Accent 6" w:uiPriority="51"/>
     <w:lsdException w:name="List Table 7 Colorful Accent 6" w:uiPriority="52"/>
+    <w:lsdException w:name="Mention" w:semiHidden="1" w:unhideWhenUsed="1"/>
+    <w:lsdException w:name="Smart Hyperlink" w:semiHidden="1" w:unhideWhenUsed="1"/>
+    <w:lsdException w:name="Hashtag" w:semiHidden="1" w:unhideWhenUsed="1"/>
+    <w:lsdException w:name="Unresolved Mention" w:semiHidden="1" w:unhideWhenUsed="1"/>
+    <w:lsdException w:name="Smart Link" w:semiHidden="1" w:unhideWhenUsed="1"/>
   </w:latentStyles>
   <w:style w:type="paragraph" w:default="1" w:styleId="Normal">
     <w:name w:val="Normal"/>

</xml_diff>